<commit_message>
+ pdf - txt
</commit_message>
<xml_diff>
--- a/doc/DocAngular.docx
+++ b/doc/DocAngular.docx
@@ -8,8 +8,84 @@
         <w:jc w:val="center"/>
       </w:pPr>
       <w:r>
-        <w:t>Bitonic – Human’iti</w:t>
-      </w:r>
+        <w:rPr>
+          <w:noProof/>
+          <w:lang w:eastAsia="fr-FR"/>
+        </w:rPr>
+        <w:drawing>
+          <wp:inline distT="0" distB="0" distL="0" distR="0" wp14:anchorId="48CE99D3" wp14:editId="38F01F7A">
+            <wp:extent cx="5238750" cy="1786726"/>
+            <wp:effectExtent l="0" t="0" r="0" b="4445"/>
+            <wp:docPr id="1" name="Image 1"/>
+            <wp:cNvGraphicFramePr>
+              <a:graphicFrameLocks xmlns:a="http://schemas.openxmlformats.org/drawingml/2006/main" noChangeAspect="1"/>
+            </wp:cNvGraphicFramePr>
+            <a:graphic xmlns:a="http://schemas.openxmlformats.org/drawingml/2006/main">
+              <a:graphicData uri="http://schemas.openxmlformats.org/drawingml/2006/picture">
+                <pic:pic xmlns:pic="http://schemas.openxmlformats.org/drawingml/2006/picture">
+                  <pic:nvPicPr>
+                    <pic:cNvPr id="0" name="Picture 1"/>
+                    <pic:cNvPicPr>
+                      <a:picLocks noChangeAspect="1" noChangeArrowheads="1"/>
+                    </pic:cNvPicPr>
+                  </pic:nvPicPr>
+                  <pic:blipFill>
+                    <a:blip r:embed="rId4">
+                      <a:extLst>
+                        <a:ext uri="{28A0092B-C50C-407E-A947-70E740481C1C}">
+                          <a14:useLocalDpi xmlns:a14="http://schemas.microsoft.com/office/drawing/2010/main" val="0"/>
+                        </a:ext>
+                      </a:extLst>
+                    </a:blip>
+                    <a:srcRect/>
+                    <a:stretch>
+                      <a:fillRect/>
+                    </a:stretch>
+                  </pic:blipFill>
+                  <pic:spPr bwMode="auto">
+                    <a:xfrm>
+                      <a:off x="0" y="0"/>
+                      <a:ext cx="5246205" cy="1789269"/>
+                    </a:xfrm>
+                    <a:prstGeom prst="rect">
+                      <a:avLst/>
+                    </a:prstGeom>
+                    <a:noFill/>
+                    <a:ln>
+                      <a:noFill/>
+                    </a:ln>
+                  </pic:spPr>
+                </pic:pic>
+              </a:graphicData>
+            </a:graphic>
+          </wp:inline>
+        </w:drawing>
+      </w:r>
+    </w:p>
+    <w:p>
+      <w:pPr>
+        <w:pStyle w:val="Titre1"/>
+        <w:jc w:val="center"/>
+      </w:pPr>
+    </w:p>
+    <w:p>
+      <w:pPr>
+        <w:pStyle w:val="Titre1"/>
+        <w:jc w:val="center"/>
+      </w:pPr>
+      <w:proofErr w:type="spellStart"/>
+      <w:r>
+        <w:t>Bitonic</w:t>
+      </w:r>
+      <w:proofErr w:type="spellEnd"/>
+      <w:r>
+        <w:t xml:space="preserve"> – </w:t>
+      </w:r>
+      <w:proofErr w:type="spellStart"/>
+      <w:r>
+        <w:t>Human’iti</w:t>
+      </w:r>
+      <w:proofErr w:type="spellEnd"/>
     </w:p>
     <w:p/>
     <w:p/>
@@ -17,39 +93,55 @@
       <w:pPr>
         <w:pStyle w:val="Titre2"/>
       </w:pPr>
-      <w:r>
-        <w:t>Human’iti c’est quoi ?</w:t>
+      <w:proofErr w:type="spellStart"/>
+      <w:r>
+        <w:t>Human’iti</w:t>
+      </w:r>
+      <w:proofErr w:type="spellEnd"/>
+      <w:r>
+        <w:t xml:space="preserve"> c’est quoi ?</w:t>
+      </w:r>
+    </w:p>
+    <w:p>
+      <w:bookmarkStart w:id="0" w:name="_GoBack"/>
+      <w:bookmarkEnd w:id="0"/>
+    </w:p>
+    <w:p>
+      <w:pPr>
+        <w:jc w:val="both"/>
+      </w:pPr>
+      <w:r>
+        <w:t>« Vous n'avez pas le temps de suivre les actualités mais vous souhaitez participer à l'effort international ?</w:t>
+      </w:r>
+    </w:p>
+    <w:p>
+      <w:pPr>
+        <w:jc w:val="both"/>
+      </w:pPr>
+      <w:r>
+        <w:t xml:space="preserve">Avec </w:t>
+      </w:r>
+      <w:proofErr w:type="spellStart"/>
+      <w:r>
+        <w:t>Human'iti</w:t>
+      </w:r>
+      <w:proofErr w:type="spellEnd"/>
+      <w:r>
+        <w:t>, visualisez rapidement les zones sur lesquelles sont présentes les ONG, et soutenez l'action collective de votre choix ! »</w:t>
       </w:r>
     </w:p>
     <w:p/>
     <w:p>
       <w:pPr>
-        <w:jc w:val="both"/>
-      </w:pPr>
-      <w:r>
-        <w:t>« Vous n'avez pas le temps de suivre les actualités mais vous souhaitez participer à l'effort international ?</w:t>
-      </w:r>
-    </w:p>
-    <w:p>
-      <w:pPr>
-        <w:jc w:val="both"/>
-      </w:pPr>
-      <w:r>
-        <w:t>Avec Human'iti, visualisez rapidement les zones sur lesquelles sont présentes les ONG, et soutenez l'action collective de votre choix ! »</w:t>
+        <w:pStyle w:val="Titre2"/>
+      </w:pPr>
+      <w:r>
+        <w:t>Description fonctionnelle</w:t>
       </w:r>
     </w:p>
     <w:p/>
     <w:p>
       <w:pPr>
-        <w:pStyle w:val="Titre2"/>
-      </w:pPr>
-      <w:r>
-        <w:t>Description fonctionnelle</w:t>
-      </w:r>
-    </w:p>
-    <w:p/>
-    <w:p>
-      <w:pPr>
         <w:jc w:val="both"/>
       </w:pPr>
       <w:r>
@@ -75,90 +167,6 @@
     <w:p>
       <w:pPr>
         <w:jc w:val="both"/>
-      </w:pPr>
-      <w:r>
-        <w:t>- Répartir les dons entre les différentes ONG présentes sur la zone choisie</w:t>
-      </w:r>
-    </w:p>
-    <w:p/>
-    <w:p>
-      <w:pPr>
-        <w:pStyle w:val="Titre2"/>
-      </w:pPr>
-      <w:r>
-        <w:t>Objectif</w:t>
-      </w:r>
-    </w:p>
-    <w:p/>
-    <w:p>
-      <w:pPr>
-        <w:jc w:val="both"/>
-      </w:pPr>
-      <w:r>
-        <w:t>Faciliter la visualisation des grands conflits à travers le monde et l'envoi de dons aux ONG présentes sur place.</w:t>
-      </w:r>
-    </w:p>
-    <w:p>
-      <w:pPr>
-        <w:jc w:val="both"/>
-      </w:pPr>
-    </w:p>
-    <w:p>
-      <w:pPr>
-        <w:pStyle w:val="Titre2"/>
-      </w:pPr>
-      <w:r>
-        <w:t>Architecture du client Angular</w:t>
-      </w:r>
-    </w:p>
-    <w:p/>
-    <w:p>
-      <w:pPr>
-        <w:jc w:val="both"/>
-      </w:pPr>
-      <w:r>
-        <w:t>Nous avons séparés l’application en composants, qui sont :</w:t>
-      </w:r>
-    </w:p>
-    <w:p>
-      <w:pPr>
-        <w:jc w:val="both"/>
-      </w:pPr>
-      <w:r>
-        <w:t>Home : Page d’accueil présentant les explications du projet, et la carte du monde</w:t>
-      </w:r>
-      <w:r>
-        <w:t>.</w:t>
-      </w:r>
-    </w:p>
-    <w:p>
-      <w:pPr>
-        <w:jc w:val="both"/>
-      </w:pPr>
-      <w:r>
-        <w:t>Main : “header” et “footer” des pages</w:t>
-      </w:r>
-      <w:r>
-        <w:t>.</w:t>
-      </w:r>
-    </w:p>
-    <w:p>
-      <w:pPr>
-        <w:jc w:val="both"/>
-      </w:pPr>
-      <w:r>
-        <w:t>Map : Gère l’affichage de la carte du monde, des marqueurs positionnés sur la carte, et des informations liée</w:t>
-      </w:r>
-      <w:r>
-        <w:t>s à ces marqueurs</w:t>
-      </w:r>
-      <w:r>
-        <w:t>.</w:t>
-      </w:r>
-    </w:p>
-    <w:p/>
-    <w:p>
-      <w:pPr>
         <w:rPr>
           <w:rFonts w:asciiTheme="majorHAnsi" w:eastAsiaTheme="majorEastAsia" w:hAnsiTheme="majorHAnsi" w:cstheme="majorBidi"/>
           <w:color w:val="2E74B5" w:themeColor="accent1" w:themeShade="BF"/>
@@ -167,6 +175,46 @@
         </w:rPr>
       </w:pPr>
       <w:r>
+        <w:t>- Répartir les dons entre les différentes ONG présentes sur la zone choisie</w:t>
+      </w:r>
+    </w:p>
+    <w:p>
+      <w:pPr>
+        <w:pStyle w:val="Titre2"/>
+      </w:pPr>
+    </w:p>
+    <w:p>
+      <w:pPr>
+        <w:pStyle w:val="Titre2"/>
+      </w:pPr>
+      <w:r>
+        <w:t>Objectif</w:t>
+      </w:r>
+    </w:p>
+    <w:p/>
+    <w:p>
+      <w:pPr>
+        <w:jc w:val="both"/>
+      </w:pPr>
+      <w:r>
+        <w:t>Faciliter la visualisation des grands conflits à travers le monde et l'envoi de dons aux ONG présentes sur place.</w:t>
+      </w:r>
+    </w:p>
+    <w:p>
+      <w:pPr>
+        <w:jc w:val="both"/>
+      </w:pPr>
+    </w:p>
+    <w:p>
+      <w:pPr>
+        <w:rPr>
+          <w:rFonts w:asciiTheme="majorHAnsi" w:eastAsiaTheme="majorEastAsia" w:hAnsiTheme="majorHAnsi" w:cstheme="majorBidi"/>
+          <w:color w:val="2E74B5" w:themeColor="accent1" w:themeShade="BF"/>
+          <w:sz w:val="26"/>
+          <w:szCs w:val="26"/>
+        </w:rPr>
+      </w:pPr>
+      <w:r>
         <w:br w:type="page"/>
       </w:r>
     </w:p>
@@ -176,8 +224,13 @@
       </w:pPr>
       <w:r>
         <w:lastRenderedPageBreak/>
-        <w:t>API Rest</w:t>
-      </w:r>
+        <w:t xml:space="preserve">Architecture du client </w:t>
+      </w:r>
+      <w:proofErr w:type="spellStart"/>
+      <w:r>
+        <w:t>Angular</w:t>
+      </w:r>
+      <w:proofErr w:type="spellEnd"/>
     </w:p>
     <w:p/>
     <w:p>
@@ -185,6 +238,88 @@
         <w:jc w:val="both"/>
       </w:pPr>
       <w:r>
+        <w:t>Nous avons séparés l’application en composants, qui sont :</w:t>
+      </w:r>
+    </w:p>
+    <w:p>
+      <w:pPr>
+        <w:jc w:val="both"/>
+      </w:pPr>
+      <w:r>
+        <w:t>Home : Page d’accueil présentant les explications du projet, et la carte du monde</w:t>
+      </w:r>
+      <w:r>
+        <w:t>.</w:t>
+      </w:r>
+    </w:p>
+    <w:p>
+      <w:pPr>
+        <w:jc w:val="both"/>
+      </w:pPr>
+      <w:r>
+        <w:t>Main : “header” et “</w:t>
+      </w:r>
+      <w:proofErr w:type="spellStart"/>
+      <w:r>
+        <w:t>footer</w:t>
+      </w:r>
+      <w:proofErr w:type="spellEnd"/>
+      <w:r>
+        <w:t>” des pages</w:t>
+      </w:r>
+      <w:r>
+        <w:t>.</w:t>
+      </w:r>
+    </w:p>
+    <w:p>
+      <w:pPr>
+        <w:jc w:val="both"/>
+      </w:pPr>
+      <w:proofErr w:type="spellStart"/>
+      <w:r>
+        <w:t>Map</w:t>
+      </w:r>
+      <w:proofErr w:type="spellEnd"/>
+      <w:r>
+        <w:t> : Gère l’affichage de la carte du monde, des marqueurs positionnés sur la carte, et des informations liée</w:t>
+      </w:r>
+      <w:r>
+        <w:t>s à ces marqueurs</w:t>
+      </w:r>
+      <w:r>
+        <w:t>.</w:t>
+      </w:r>
+    </w:p>
+    <w:p>
+      <w:pPr>
+        <w:jc w:val="both"/>
+        <w:rPr>
+          <w:rFonts w:asciiTheme="majorHAnsi" w:eastAsiaTheme="majorEastAsia" w:hAnsiTheme="majorHAnsi" w:cstheme="majorBidi"/>
+          <w:color w:val="2E74B5" w:themeColor="accent1" w:themeShade="BF"/>
+          <w:sz w:val="26"/>
+          <w:szCs w:val="26"/>
+        </w:rPr>
+      </w:pPr>
+    </w:p>
+    <w:p>
+      <w:pPr>
+        <w:pStyle w:val="Titre2"/>
+      </w:pPr>
+      <w:r>
+        <w:t xml:space="preserve">API </w:t>
+      </w:r>
+      <w:proofErr w:type="spellStart"/>
+      <w:r>
+        <w:t>Rest</w:t>
+      </w:r>
+      <w:proofErr w:type="spellEnd"/>
+    </w:p>
+    <w:p/>
+    <w:p>
+      <w:pPr>
+        <w:jc w:val="both"/>
+      </w:pPr>
+      <w:r>
         <w:t xml:space="preserve">GET </w:t>
       </w:r>
       <w:r>
@@ -202,7 +337,15 @@
         <w:t xml:space="preserve">GET </w:t>
       </w:r>
       <w:r>
-        <w:t>/api/places/ :id : Renvoie le lieu dont l’id est précisé dans la requête ainsi que ses informations.</w:t>
+        <w:t>/api/places/ </w:t>
+      </w:r>
+      <w:proofErr w:type="gramStart"/>
+      <w:r>
+        <w:t>:id</w:t>
+      </w:r>
+      <w:proofErr w:type="gramEnd"/>
+      <w:r>
+        <w:t> : Renvoie le lieu dont l’id est précisé dans la requête ainsi que ses informations.</w:t>
       </w:r>
     </w:p>
     <w:p>
@@ -213,7 +356,28 @@
         <w:t xml:space="preserve">POST </w:t>
       </w:r>
       <w:r>
-        <w:t xml:space="preserve">/api/donate : Effectue un don vers le lieu dont l’id est précisé dans le contenu de la requête. </w:t>
+        <w:t>/api/</w:t>
+      </w:r>
+      <w:proofErr w:type="spellStart"/>
+      <w:r>
+        <w:t>donate</w:t>
+      </w:r>
+      <w:proofErr w:type="spellEnd"/>
+      <w:r>
+        <w:t xml:space="preserve"> : Effectue un don vers le lieu dont l’id est précisé dans le contenu de la requête. </w:t>
+      </w:r>
+    </w:p>
+    <w:p>
+      <w:pPr>
+        <w:jc w:val="both"/>
+      </w:pPr>
+    </w:p>
+    <w:p>
+      <w:pPr>
+        <w:pStyle w:val="Titre2"/>
+      </w:pPr>
+      <w:r>
+        <w:t>Environnement de travail et outils utilisés</w:t>
       </w:r>
     </w:p>
     <w:p/>
@@ -221,33 +385,37 @@
       <w:pPr>
         <w:jc w:val="both"/>
       </w:pPr>
-    </w:p>
-    <w:p>
-      <w:pPr>
-        <w:pStyle w:val="Titre2"/>
-      </w:pPr>
-      <w:r>
-        <w:t>Environnement de travail et outils utilisés</w:t>
-      </w:r>
-    </w:p>
-    <w:p>
-      <w:bookmarkStart w:id="0" w:name="_GoBack"/>
-      <w:bookmarkEnd w:id="0"/>
-    </w:p>
-    <w:p>
-      <w:pPr>
-        <w:jc w:val="both"/>
-      </w:pPr>
-      <w:r>
-        <w:t>Nous utilisons une machine tournant sous Ubuntu, sur laquelle tourne Docker, qui nous a permis d’installer en local sur nos machines de développement l’environnement du serveur, dans le but d’encapsuler l’application et d’en versionner les changements.</w:t>
-      </w:r>
-    </w:p>
-    <w:p>
-      <w:pPr>
-        <w:jc w:val="both"/>
-      </w:pPr>
-      <w:r>
-        <w:t>Gulp nous permet d’automatiser le « build » de l’application.</w:t>
+      <w:r>
+        <w:t xml:space="preserve">Nous utilisons une machine tournant sous Ubuntu, sur laquelle tourne Docker, qui nous a permis d’installer en local sur nos machines de développement l’environnement du serveur, dans le but d’encapsuler l’application et d’en </w:t>
+      </w:r>
+      <w:proofErr w:type="spellStart"/>
+      <w:r>
+        <w:t>versionner</w:t>
+      </w:r>
+      <w:proofErr w:type="spellEnd"/>
+      <w:r>
+        <w:t xml:space="preserve"> les changements.</w:t>
+      </w:r>
+    </w:p>
+    <w:p>
+      <w:pPr>
+        <w:jc w:val="both"/>
+      </w:pPr>
+      <w:proofErr w:type="spellStart"/>
+      <w:r>
+        <w:t>Gulp</w:t>
+      </w:r>
+      <w:proofErr w:type="spellEnd"/>
+      <w:r>
+        <w:t xml:space="preserve"> nous permet d’automatiser le « </w:t>
+      </w:r>
+      <w:proofErr w:type="spellStart"/>
+      <w:r>
+        <w:t>build</w:t>
+      </w:r>
+      <w:proofErr w:type="spellEnd"/>
+      <w:r>
+        <w:t> » de l’application.</w:t>
       </w:r>
     </w:p>
     <w:p>
@@ -258,18 +426,34 @@
         <w:t xml:space="preserve">Git nous permet de gérer les versions du code (accessible à l’adresse </w:t>
       </w:r>
       <w:r>
-        <w:t>https://github.com/bitonic-team/bitonic</w:t>
-      </w:r>
-      <w:r>
-        <w:t xml:space="preserve"> ).</w:t>
-      </w:r>
-    </w:p>
-    <w:p>
-      <w:pPr>
-        <w:jc w:val="both"/>
-      </w:pPr>
-      <w:r>
-        <w:t>Le serveur est un serveur node.js, et le client utilise AngularJs.</w:t>
+        <w:t>https://github.com/bitonic-team/</w:t>
+      </w:r>
+      <w:proofErr w:type="gramStart"/>
+      <w:r>
+        <w:t>bitonic</w:t>
+      </w:r>
+      <w:r>
+        <w:t xml:space="preserve"> )</w:t>
+      </w:r>
+      <w:proofErr w:type="gramEnd"/>
+      <w:r>
+        <w:t>.</w:t>
+      </w:r>
+    </w:p>
+    <w:p>
+      <w:pPr>
+        <w:jc w:val="both"/>
+      </w:pPr>
+      <w:r>
+        <w:t xml:space="preserve">Le serveur est un serveur node.js, et le client utilise </w:t>
+      </w:r>
+      <w:proofErr w:type="spellStart"/>
+      <w:r>
+        <w:t>AngularJs</w:t>
+      </w:r>
+      <w:proofErr w:type="spellEnd"/>
+      <w:r>
+        <w:t>.</w:t>
       </w:r>
     </w:p>
     <w:p>

</xml_diff>